<commit_message>
Logger test done work OK
</commit_message>
<xml_diff>
--- a/Project Notes.docx
+++ b/Project Notes.docx
@@ -173,15 +173,7 @@
       </w:r>
       <w:proofErr w:type="spellEnd"/>
       <w:r>
-        <w:t xml:space="preserve"> tool) – for pipeline </w:t>
-      </w:r>
-      <w:proofErr w:type="gramStart"/>
-      <w:r>
-        <w:t>tracking  and</w:t>
-      </w:r>
-      <w:proofErr w:type="gramEnd"/>
-      <w:r>
-        <w:t xml:space="preserve"> implementation</w:t>
+        <w:t xml:space="preserve"> tool) – for pipeline tracking  and implementation</w:t>
       </w:r>
     </w:p>
     <w:p>
@@ -193,13 +185,8 @@
         </w:numPr>
         <w:jc w:val="both"/>
       </w:pPr>
-      <w:proofErr w:type="gramStart"/>
-      <w:r>
-        <w:t>DVC :</w:t>
-      </w:r>
-      <w:proofErr w:type="gramEnd"/>
-      <w:r>
-        <w:t xml:space="preserve"> </w:t>
+      <w:r>
+        <w:t xml:space="preserve">DVC : </w:t>
       </w:r>
       <w:r>
         <w:rPr>
@@ -544,23 +531,8 @@
           <w:szCs w:val="26"/>
           <w:shd w:val="clear" w:color="auto" w:fill="F9F9F9"/>
         </w:rPr>
-        <w:t xml:space="preserve"> install -c anaconda </w:t>
-      </w:r>
-      <w:proofErr w:type="gramStart"/>
-      <w:r>
-        <w:rPr>
-          <w:rFonts w:ascii="Nunito" w:hAnsi="Nunito"/>
-          <w:i/>
-          <w:iCs/>
-          <w:color w:val="273239"/>
-          <w:spacing w:val="3"/>
-          <w:sz w:val="26"/>
-          <w:szCs w:val="26"/>
-          <w:shd w:val="clear" w:color="auto" w:fill="F9F9F9"/>
-        </w:rPr>
-        <w:t>git</w:t>
-      </w:r>
-      <w:proofErr w:type="gramEnd"/>
+        <w:t xml:space="preserve"> install -c anaconda git</w:t>
+      </w:r>
     </w:p>
     <w:p>
       <w:pPr>
@@ -887,21 +859,21 @@
         <w:rPr>
           <w:lang w:eastAsia="en-IN"/>
         </w:rPr>
-        <w:t>-</w:t>
-      </w:r>
-      <w:proofErr w:type="gramStart"/>
-      <w:r>
-        <w:rPr>
-          <w:lang w:eastAsia="en-IN"/>
-        </w:rPr>
-        <w:t>e .</w:t>
-      </w:r>
-      <w:proofErr w:type="gramEnd"/>
-    </w:p>
-    <w:p>
-      <w:pPr>
-        <w:jc w:val="both"/>
-      </w:pPr>
+        <w:t>-e .</w:t>
+      </w:r>
+    </w:p>
+    <w:p>
+      <w:pPr>
+        <w:jc w:val="both"/>
+      </w:pPr>
+    </w:p>
+    <w:p>
+      <w:pPr>
+        <w:jc w:val="both"/>
+      </w:pPr>
+      <w:r>
+        <w:t xml:space="preserve">3) Added logging functionally, it help to detect bug in code and we can observer how code functioning </w:t>
+      </w:r>
     </w:p>
     <w:sectPr>
       <w:pgSz w:w="11906" w:h="16838"/>

</xml_diff>

<commit_message>
Project conneced with Daghub and Ml-flow
</commit_message>
<xml_diff>
--- a/Project Notes.docx
+++ b/Project Notes.docx
@@ -135,24 +135,11 @@
         </w:numPr>
         <w:jc w:val="both"/>
       </w:pPr>
-      <w:proofErr w:type="spellStart"/>
       <w:r>
         <w:t>MLflo</w:t>
       </w:r>
       <w:r>
-        <w:t>w</w:t>
-      </w:r>
-      <w:proofErr w:type="spellEnd"/>
-      <w:r>
-        <w:t xml:space="preserve"> (</w:t>
-      </w:r>
-      <w:proofErr w:type="spellStart"/>
-      <w:r>
-        <w:t>MlOPs</w:t>
-      </w:r>
-      <w:proofErr w:type="spellEnd"/>
-      <w:r>
-        <w:t xml:space="preserve"> tool) – For experiment tracking and model registration</w:t>
+        <w:t>w (MlOPs tool) – For experiment tracking and model registration</w:t>
       </w:r>
     </w:p>
     <w:p>
@@ -165,15 +152,7 @@
         <w:jc w:val="both"/>
       </w:pPr>
       <w:r>
-        <w:t>DVC (</w:t>
-      </w:r>
-      <w:proofErr w:type="spellStart"/>
-      <w:r>
-        <w:t>MLOps</w:t>
-      </w:r>
-      <w:proofErr w:type="spellEnd"/>
-      <w:r>
-        <w:t xml:space="preserve"> tool) – for pipeline tracking  and implementation</w:t>
+        <w:t>DVC (MLOps tool) – for pipeline tracking  and implementation</w:t>
       </w:r>
     </w:p>
     <w:p>
@@ -454,6 +433,9 @@
     <w:p>
       <w:pPr>
         <w:jc w:val="both"/>
+        <w:rPr>
+          <w:rStyle w:val="Hyperlink"/>
+        </w:rPr>
       </w:pPr>
       <w:hyperlink r:id="rId7" w:history="1">
         <w:r>
@@ -465,6 +447,24 @@
       </w:hyperlink>
     </w:p>
     <w:p>
+      <w:r>
+        <w:t>Or</w:t>
+      </w:r>
+    </w:p>
+    <w:p>
+      <w:r>
+        <w:t xml:space="preserve">Full volume Dataset: </w:t>
+      </w:r>
+      <w:hyperlink r:id="rId8" w:history="1">
+        <w:r>
+          <w:rPr>
+            <w:rStyle w:val="Hyperlink"/>
+          </w:rPr>
+          <w:t>CT KIDNEY DATASET: Normal-Cyst-Tumor and Stone (kaggle.com)</w:t>
+        </w:r>
+      </w:hyperlink>
+    </w:p>
+    <w:p>
       <w:pPr>
         <w:jc w:val="both"/>
       </w:pPr>
@@ -505,7 +505,6 @@
       <w:r>
         <w:tab/>
       </w:r>
-      <w:proofErr w:type="spellStart"/>
       <w:r>
         <w:rPr>
           <w:rFonts w:ascii="Nunito" w:hAnsi="Nunito"/>
@@ -517,21 +516,7 @@
           <w:szCs w:val="26"/>
           <w:shd w:val="clear" w:color="auto" w:fill="F9F9F9"/>
         </w:rPr>
-        <w:t>conda</w:t>
-      </w:r>
-      <w:proofErr w:type="spellEnd"/>
-      <w:r>
-        <w:rPr>
-          <w:rFonts w:ascii="Nunito" w:hAnsi="Nunito"/>
-          <w:i/>
-          <w:iCs/>
-          <w:color w:val="273239"/>
-          <w:spacing w:val="3"/>
-          <w:sz w:val="26"/>
-          <w:szCs w:val="26"/>
-          <w:shd w:val="clear" w:color="auto" w:fill="F9F9F9"/>
-        </w:rPr>
-        <w:t xml:space="preserve"> install -c anaconda git</w:t>
+        <w:t>conda install -c anaconda git</w:t>
       </w:r>
     </w:p>
     <w:p>
@@ -565,19 +550,11 @@
           <w:lang w:eastAsia="en-IN"/>
         </w:rPr>
       </w:pPr>
-      <w:proofErr w:type="spellStart"/>
-      <w:r>
-        <w:rPr>
-          <w:lang w:eastAsia="en-IN"/>
-        </w:rPr>
-        <w:t>tensorflow</w:t>
-      </w:r>
-      <w:proofErr w:type="spellEnd"/>
-      <w:r>
-        <w:rPr>
-          <w:lang w:eastAsia="en-IN"/>
-        </w:rPr>
-        <w:t>==2.12.0</w:t>
+      <w:r>
+        <w:rPr>
+          <w:lang w:eastAsia="en-IN"/>
+        </w:rPr>
+        <w:t>tensorflow==2.12.0</w:t>
       </w:r>
     </w:p>
     <w:p>
@@ -601,35 +578,25 @@
           <w:lang w:eastAsia="en-IN"/>
         </w:rPr>
       </w:pPr>
-      <w:proofErr w:type="spellStart"/>
       <w:r>
         <w:rPr>
           <w:lang w:eastAsia="en-IN"/>
         </w:rPr>
         <w:t>dvc</w:t>
       </w:r>
-      <w:proofErr w:type="spellEnd"/>
-    </w:p>
-    <w:p>
-      <w:pPr>
-        <w:spacing w:after="0"/>
-        <w:rPr>
-          <w:lang w:eastAsia="en-IN"/>
-        </w:rPr>
-      </w:pPr>
-      <w:proofErr w:type="spellStart"/>
-      <w:r>
-        <w:rPr>
-          <w:lang w:eastAsia="en-IN"/>
-        </w:rPr>
-        <w:t>mlflow</w:t>
-      </w:r>
-      <w:proofErr w:type="spellEnd"/>
-      <w:r>
-        <w:rPr>
-          <w:lang w:eastAsia="en-IN"/>
-        </w:rPr>
-        <w:t>==2.2.2</w:t>
+    </w:p>
+    <w:p>
+      <w:pPr>
+        <w:spacing w:after="0"/>
+        <w:rPr>
+          <w:lang w:eastAsia="en-IN"/>
+        </w:rPr>
+      </w:pPr>
+      <w:r>
+        <w:rPr>
+          <w:lang w:eastAsia="en-IN"/>
+        </w:rPr>
+        <w:t>mlflow==2.2.2</w:t>
       </w:r>
     </w:p>
     <w:p>
@@ -653,14 +620,12 @@
           <w:lang w:eastAsia="en-IN"/>
         </w:rPr>
       </w:pPr>
-      <w:proofErr w:type="spellStart"/>
       <w:r>
         <w:rPr>
           <w:lang w:eastAsia="en-IN"/>
         </w:rPr>
         <w:t>numpy</w:t>
       </w:r>
-      <w:proofErr w:type="spellEnd"/>
     </w:p>
     <w:p>
       <w:pPr>
@@ -711,30 +676,26 @@
           <w:lang w:eastAsia="en-IN"/>
         </w:rPr>
       </w:pPr>
-      <w:proofErr w:type="spellStart"/>
       <w:r>
         <w:rPr>
           <w:lang w:eastAsia="en-IN"/>
         </w:rPr>
         <w:t>pyYAML</w:t>
       </w:r>
-      <w:proofErr w:type="spellEnd"/>
-    </w:p>
-    <w:p>
-      <w:pPr>
-        <w:spacing w:after="0"/>
-        <w:rPr>
-          <w:lang w:eastAsia="en-IN"/>
-        </w:rPr>
-      </w:pPr>
-      <w:proofErr w:type="spellStart"/>
+    </w:p>
+    <w:p>
+      <w:pPr>
+        <w:spacing w:after="0"/>
+        <w:rPr>
+          <w:lang w:eastAsia="en-IN"/>
+        </w:rPr>
+      </w:pPr>
       <w:r>
         <w:rPr>
           <w:lang w:eastAsia="en-IN"/>
         </w:rPr>
         <w:t>tqdm</w:t>
       </w:r>
-      <w:proofErr w:type="spellEnd"/>
     </w:p>
     <w:p>
       <w:pPr>
@@ -757,52 +718,40 @@
           <w:lang w:eastAsia="en-IN"/>
         </w:rPr>
       </w:pPr>
-      <w:proofErr w:type="spellStart"/>
       <w:r>
         <w:rPr>
           <w:lang w:eastAsia="en-IN"/>
         </w:rPr>
         <w:t>joblib</w:t>
       </w:r>
-      <w:proofErr w:type="spellEnd"/>
-    </w:p>
-    <w:p>
-      <w:pPr>
-        <w:spacing w:after="0"/>
-        <w:rPr>
-          <w:lang w:eastAsia="en-IN"/>
-        </w:rPr>
-      </w:pPr>
-      <w:r>
-        <w:rPr>
-          <w:lang w:eastAsia="en-IN"/>
-        </w:rPr>
-        <w:t>types-</w:t>
-      </w:r>
-      <w:proofErr w:type="spellStart"/>
-      <w:r>
-        <w:rPr>
-          <w:lang w:eastAsia="en-IN"/>
-        </w:rPr>
-        <w:t>PyYAML</w:t>
-      </w:r>
-      <w:proofErr w:type="spellEnd"/>
-    </w:p>
-    <w:p>
-      <w:pPr>
-        <w:spacing w:after="0"/>
-        <w:rPr>
-          <w:lang w:eastAsia="en-IN"/>
-        </w:rPr>
-      </w:pPr>
-      <w:proofErr w:type="spellStart"/>
+    </w:p>
+    <w:p>
+      <w:pPr>
+        <w:spacing w:after="0"/>
+        <w:rPr>
+          <w:lang w:eastAsia="en-IN"/>
+        </w:rPr>
+      </w:pPr>
+      <w:r>
+        <w:rPr>
+          <w:lang w:eastAsia="en-IN"/>
+        </w:rPr>
+        <w:t>types-PyYAML</w:t>
+      </w:r>
+    </w:p>
+    <w:p>
+      <w:pPr>
+        <w:spacing w:after="0"/>
+        <w:rPr>
+          <w:lang w:eastAsia="en-IN"/>
+        </w:rPr>
+      </w:pPr>
       <w:r>
         <w:rPr>
           <w:lang w:eastAsia="en-IN"/>
         </w:rPr>
         <w:t>scipy</w:t>
       </w:r>
-      <w:proofErr w:type="spellEnd"/>
     </w:p>
     <w:p>
       <w:pPr>
@@ -839,14 +788,12 @@
           <w:lang w:eastAsia="en-IN"/>
         </w:rPr>
       </w:pPr>
-      <w:proofErr w:type="spellStart"/>
       <w:r>
         <w:rPr>
           <w:lang w:eastAsia="en-IN"/>
         </w:rPr>
         <w:t>gdown</w:t>
       </w:r>
-      <w:proofErr w:type="spellEnd"/>
     </w:p>
     <w:p>
       <w:pPr>
@@ -872,7 +819,21 @@
         <w:jc w:val="both"/>
       </w:pPr>
       <w:r>
+        <w:lastRenderedPageBreak/>
         <w:t xml:space="preserve">3) Added logging functionally, it help to detect bug in code and we can observer how code functioning </w:t>
+      </w:r>
+    </w:p>
+    <w:p>
+      <w:pPr>
+        <w:jc w:val="both"/>
+      </w:pPr>
+    </w:p>
+    <w:p>
+      <w:pPr>
+        <w:jc w:val="both"/>
+      </w:pPr>
+      <w:r>
+        <w:t>4) Modular codding approch</w:t>
       </w:r>
     </w:p>
     <w:sectPr>

</xml_diff>